<commit_message>
Complete 7 lab report
</commit_message>
<xml_diff>
--- a/Lab7/V4_Report.docx
+++ b/Lab7/V4_Report.docx
@@ -109,6 +109,35 @@
           <w:lang w:val="ru-RU"/>
         </w:rPr>
       </w:pPr>
+      <w:r>
+        <w:rPr>
+          <w:lang w:val="ru-RU"/>
+        </w:rPr>
+        <w:pict>
+          <v:shapetype id="_x0000_t75" coordsize="21600,21600" o:spt="75" o:preferrelative="t" path="m@4@5l@4@11@9@11@9@5xe" filled="f" stroked="f">
+            <v:stroke joinstyle="miter"/>
+            <v:formulas>
+              <v:f eqn="if lineDrawn pixelLineWidth 0"/>
+              <v:f eqn="sum @0 1 0"/>
+              <v:f eqn="sum 0 0 @1"/>
+              <v:f eqn="prod @2 1 2"/>
+              <v:f eqn="prod @3 21600 pixelWidth"/>
+              <v:f eqn="prod @3 21600 pixelHeight"/>
+              <v:f eqn="sum @0 0 1"/>
+              <v:f eqn="prod @6 1 2"/>
+              <v:f eqn="prod @7 21600 pixelWidth"/>
+              <v:f eqn="sum @8 21600 0"/>
+              <v:f eqn="prod @7 21600 pixelHeight"/>
+              <v:f eqn="sum @10 21600 0"/>
+            </v:formulas>
+            <v:path o:extrusionok="f" gradientshapeok="t" o:connecttype="rect"/>
+            <o:lock v:ext="edit" aspectratio="t"/>
+          </v:shapetype>
+          <v:shape id="_x0000_i1025" type="#_x0000_t75" style="width:484.5pt;height:395.25pt">
+            <v:imagedata r:id="rId4" o:title="Задание1"/>
+          </v:shape>
+        </w:pict>
+      </w:r>
     </w:p>
     <w:p>
       <w:pPr>
@@ -157,8 +186,16 @@
           <w:lang w:val="ru-RU"/>
         </w:rPr>
       </w:pPr>
-      <w:bookmarkStart w:id="0" w:name="_GoBack"/>
-      <w:bookmarkEnd w:id="0"/>
+      <w:r>
+        <w:rPr>
+          <w:lang w:val="ru-RU"/>
+        </w:rPr>
+        <w:pict>
+          <v:shape id="_x0000_i1026" type="#_x0000_t75" style="width:484.5pt;height:394.5pt">
+            <v:imagedata r:id="rId5" o:title="Задание2"/>
+          </v:shape>
+        </w:pict>
+      </w:r>
     </w:p>
     <w:p>
       <w:pPr>
@@ -198,6 +235,18 @@
           <w:lang w:val="ru-RU"/>
         </w:rPr>
       </w:pPr>
+      <w:bookmarkStart w:id="0" w:name="_GoBack"/>
+      <w:bookmarkEnd w:id="0"/>
+      <w:r>
+        <w:rPr>
+          <w:lang w:val="ru-RU"/>
+        </w:rPr>
+        <w:pict>
+          <v:shape id="_x0000_i1027" type="#_x0000_t75" style="width:483.75pt;height:394.5pt">
+            <v:imagedata r:id="rId6" o:title="Задание3"/>
+          </v:shape>
+        </w:pict>
+      </w:r>
     </w:p>
     <w:sectPr>
       <w:pgSz w:w="12240" w:h="15840"/>
@@ -606,6 +655,7 @@
   <w:style w:type="character" w:default="1" w:styleId="a0">
     <w:name w:val="Default Paragraph Font"/>
     <w:uiPriority w:val="1"/>
+    <w:semiHidden/>
     <w:unhideWhenUsed/>
   </w:style>
   <w:style w:type="table" w:default="1" w:styleId="a1">

</xml_diff>